<commit_message>
automation in agile process explanation
</commit_message>
<xml_diff>
--- a/Interview Question/Selenium interview question.docx
+++ b/Interview Question/Selenium interview question.docx
@@ -19683,224 +19683,890 @@
         </w:rPr>
         <w:t xml:space="preserve">would </w:t>
       </w:r>
+      <w:r>
+        <w:rPr>
+          <w:rFonts w:cstheme="minorHAnsi"/>
+        </w:rPr>
+        <w:t xml:space="preserve">have done better? And based on the feedback from this, we can enhance the second release. In every release, we do that. Your scrum master </w:t>
+      </w:r>
+      <w:r>
+        <w:rPr>
+          <w:rFonts w:cstheme="minorHAnsi"/>
+        </w:rPr>
+        <w:lastRenderedPageBreak/>
+        <w:t xml:space="preserve">will driver this meeting and he will go through the feature which was designed, developed and delivered. </w:t>
+      </w:r>
+    </w:p>
+    <w:p>
+      <w:pPr>
+        <w:shd w:val="clear" w:color="auto" w:fill="FFFFFF"/>
+        <w:spacing w:after="240" w:line="450" w:lineRule="atLeast"/>
+        <w:rPr>
+          <w:rFonts w:cstheme="minorHAnsi"/>
+        </w:rPr>
+      </w:pPr>
+      <w:r>
+        <w:rPr>
+          <w:rFonts w:cstheme="minorHAnsi"/>
+        </w:rPr>
+        <w:t xml:space="preserve">And he will go through those features which was designed but not developed or not even designed itself and he will try to make a point like why it has been missed out? Whether we have over estimated or whether the time was not </w:t>
+      </w:r>
+      <w:r>
+        <w:rPr>
+          <w:rFonts w:cstheme="minorHAnsi"/>
+        </w:rPr>
+        <w:t>enough</w:t>
+      </w:r>
+      <w:r>
+        <w:rPr>
+          <w:rFonts w:cstheme="minorHAnsi"/>
+        </w:rPr>
+        <w:t xml:space="preserve"> or whether the team is lagging? And based on that retrospect point, he will talk to some other resources or in next release we will not plan the feature which we cannot fulfill. </w:t>
+      </w:r>
+      <w:r>
+        <w:rPr>
+          <w:rFonts w:cstheme="minorHAnsi"/>
+        </w:rPr>
+        <w:t xml:space="preserve">Generally, we don’t want to keep the backlog as clearing backlog in IT companies is very tough, it will keep on grow. </w:t>
+      </w:r>
+    </w:p>
+    <w:p>
+      <w:pPr>
+        <w:shd w:val="clear" w:color="auto" w:fill="FFFFFF"/>
+        <w:spacing w:after="240" w:line="450" w:lineRule="atLeast"/>
+        <w:rPr>
+          <w:rFonts w:cstheme="minorHAnsi"/>
+        </w:rPr>
+      </w:pPr>
+      <w:r>
+        <w:rPr>
+          <w:rFonts w:cstheme="minorHAnsi"/>
+        </w:rPr>
+        <w:t>The burndown chart is very important</w:t>
+      </w:r>
+      <w:r>
+        <w:rPr>
+          <w:rFonts w:cstheme="minorHAnsi"/>
+        </w:rPr>
+        <w:t xml:space="preserve"> as it will tell when you have planned the feature, when you have started developing it and when you have finished. Sometimes what happens, the sprint cycle is of 2 weeks, you don’t do anything for 1</w:t>
+      </w:r>
+      <w:r>
+        <w:rPr>
+          <w:rFonts w:cstheme="minorHAnsi"/>
+          <w:vertAlign w:val="superscript"/>
+        </w:rPr>
+        <w:t>st</w:t>
+      </w:r>
+      <w:r>
+        <w:rPr>
+          <w:rFonts w:cstheme="minorHAnsi"/>
+        </w:rPr>
+        <w:t xml:space="preserve"> week while in 2</w:t>
+      </w:r>
+      <w:r>
+        <w:rPr>
+          <w:rFonts w:cstheme="minorHAnsi"/>
+          <w:vertAlign w:val="superscript"/>
+        </w:rPr>
+        <w:t>nd</w:t>
+      </w:r>
+      <w:r>
+        <w:rPr>
+          <w:rFonts w:cstheme="minorHAnsi"/>
+        </w:rPr>
+        <w:t xml:space="preserve"> week, you did all feature, you coded, and you delivered to the QE team and now QE team has no time so this everything will get caught in bundle chart. And the management will </w:t>
+      </w:r>
+      <w:proofErr w:type="gramStart"/>
+      <w:r>
+        <w:rPr>
+          <w:rFonts w:cstheme="minorHAnsi"/>
+        </w:rPr>
+        <w:t>look into</w:t>
+      </w:r>
+      <w:proofErr w:type="gramEnd"/>
+      <w:r>
+        <w:rPr>
+          <w:rFonts w:cstheme="minorHAnsi"/>
+        </w:rPr>
+        <w:t xml:space="preserve"> that.</w:t>
+      </w:r>
+    </w:p>
+    <w:p>
+      <w:pPr>
+        <w:shd w:val="clear" w:color="auto" w:fill="FFFFFF"/>
+        <w:spacing w:after="240" w:line="450" w:lineRule="atLeast"/>
+        <w:rPr>
+          <w:rFonts w:cstheme="minorHAnsi"/>
+        </w:rPr>
+      </w:pPr>
+      <w:r>
+        <w:rPr>
+          <w:rFonts w:cstheme="minorHAnsi"/>
+        </w:rPr>
+        <w:t>70)</w:t>
+      </w:r>
+      <w:r>
+        <w:rPr>
+          <w:rFonts w:cstheme="minorHAnsi"/>
+        </w:rPr>
+        <w:t xml:space="preserve"> How do you learn Automation?</w:t>
+      </w:r>
+    </w:p>
+    <w:p>
+      <w:pPr>
+        <w:shd w:val="clear" w:color="auto" w:fill="FFFFFF"/>
+        <w:spacing w:after="240" w:line="450" w:lineRule="atLeast"/>
+        <w:rPr>
+          <w:rFonts w:cstheme="minorHAnsi"/>
+        </w:rPr>
+      </w:pPr>
+      <w:r>
+        <w:rPr>
+          <w:rFonts w:cstheme="minorHAnsi"/>
+        </w:rPr>
+        <w:t xml:space="preserve">Ans- First check which languages are supported by applications. Learn java, then selenium, Jenkins and the source code management like </w:t>
+      </w:r>
+      <w:proofErr w:type="spellStart"/>
+      <w:r>
+        <w:rPr>
+          <w:rFonts w:cstheme="minorHAnsi"/>
+        </w:rPr>
+        <w:t>Github</w:t>
+      </w:r>
+      <w:proofErr w:type="spellEnd"/>
+      <w:r>
+        <w:rPr>
+          <w:rFonts w:cstheme="minorHAnsi"/>
+        </w:rPr>
+        <w:t>, SVN.</w:t>
+      </w:r>
+      <w:r>
+        <w:rPr>
+          <w:rFonts w:cstheme="minorHAnsi"/>
+        </w:rPr>
+        <w:t xml:space="preserve"> Once you learn the production, then you need to know product functionalities, then learn application flow. After one two months then start automation.</w:t>
+      </w:r>
+      <w:r>
+        <w:rPr>
+          <w:rFonts w:cstheme="minorHAnsi"/>
+        </w:rPr>
+        <w:t xml:space="preserve"> </w:t>
+      </w:r>
+    </w:p>
+    <w:p>
+      <w:pPr>
+        <w:shd w:val="clear" w:color="auto" w:fill="FFFFFF"/>
+        <w:spacing w:after="240" w:line="450" w:lineRule="atLeast"/>
+        <w:rPr>
+          <w:rFonts w:cstheme="minorHAnsi"/>
+        </w:rPr>
+      </w:pPr>
+      <w:r>
+        <w:rPr>
+          <w:rFonts w:cstheme="minorHAnsi"/>
+        </w:rPr>
+        <w:t>71) How to explain the project in interview?</w:t>
+      </w:r>
+    </w:p>
+    <w:p>
+      <w:pPr>
+        <w:shd w:val="clear" w:color="auto" w:fill="FFFFFF"/>
+        <w:spacing w:after="240" w:line="450" w:lineRule="atLeast"/>
+        <w:rPr>
+          <w:rFonts w:cstheme="minorHAnsi"/>
+        </w:rPr>
+      </w:pPr>
+      <w:r>
+        <w:rPr>
+          <w:rFonts w:cstheme="minorHAnsi"/>
+        </w:rPr>
+        <w:t>Ans- 1</w:t>
+      </w:r>
+      <w:r>
+        <w:rPr>
+          <w:rFonts w:cstheme="minorHAnsi"/>
+          <w:vertAlign w:val="superscript"/>
+        </w:rPr>
+        <w:t>st</w:t>
+      </w:r>
+      <w:r>
+        <w:rPr>
+          <w:rFonts w:cstheme="minorHAnsi"/>
+        </w:rPr>
+        <w:t xml:space="preserve"> talk about the project architecture means what are the layers you have in your project. Project doesn’t mean the UI layer. Like in Amazon, UI side of Amazon is one layer and backend side of Amazon is another layer which </w:t>
+      </w:r>
+      <w:r>
+        <w:rPr>
+          <w:rFonts w:cstheme="minorHAnsi"/>
+        </w:rPr>
+        <w:t>the database is</w:t>
+      </w:r>
+      <w:r>
+        <w:rPr>
+          <w:rFonts w:cstheme="minorHAnsi"/>
+        </w:rPr>
+        <w:t xml:space="preserve"> and 3</w:t>
+      </w:r>
+      <w:r>
+        <w:rPr>
+          <w:rFonts w:cstheme="minorHAnsi"/>
+          <w:vertAlign w:val="superscript"/>
+        </w:rPr>
+        <w:t>rd</w:t>
+      </w:r>
+      <w:r>
+        <w:rPr>
+          <w:rFonts w:cstheme="minorHAnsi"/>
+        </w:rPr>
+        <w:t xml:space="preserve"> layers </w:t>
+      </w:r>
+      <w:proofErr w:type="gramStart"/>
+      <w:r>
+        <w:rPr>
+          <w:rFonts w:cstheme="minorHAnsi"/>
+        </w:rPr>
+        <w:t>is</w:t>
+      </w:r>
+      <w:proofErr w:type="gramEnd"/>
+      <w:r>
+        <w:rPr>
+          <w:rFonts w:cstheme="minorHAnsi"/>
+        </w:rPr>
+        <w:t xml:space="preserve"> the inventory layer where sells </w:t>
+      </w:r>
+      <w:r>
+        <w:rPr>
+          <w:rFonts w:cstheme="minorHAnsi"/>
+        </w:rPr>
+        <w:t>team will get all the order which has been placed. First explain about the project.</w:t>
+      </w:r>
+      <w:r>
+        <w:rPr>
+          <w:rFonts w:cstheme="minorHAnsi"/>
+        </w:rPr>
+        <w:t xml:space="preserve"> Say that my application has 3 layers -UI, frontend and inventory where we generate invoice or report. Then talk about the project. My project has homepage, product details page, basket page, billing and shipping page and then the payment page. This is my application flow. </w:t>
+      </w:r>
+    </w:p>
+    <w:p>
+      <w:pPr>
+        <w:shd w:val="clear" w:color="auto" w:fill="FFFFFF"/>
+        <w:spacing w:after="240" w:line="450" w:lineRule="atLeast"/>
+        <w:rPr>
+          <w:rFonts w:cstheme="minorHAnsi"/>
+        </w:rPr>
+      </w:pPr>
+      <w:r>
+        <w:rPr>
+          <w:rFonts w:cstheme="minorHAnsi"/>
+        </w:rPr>
+        <w:lastRenderedPageBreak/>
+        <w:t>72)</w:t>
+      </w:r>
+      <w:r>
+        <w:rPr>
+          <w:rFonts w:cstheme="minorHAnsi"/>
+        </w:rPr>
+        <w:t xml:space="preserve"> How many test scripts you have automated?</w:t>
+      </w:r>
+    </w:p>
+    <w:p>
+      <w:pPr>
+        <w:shd w:val="clear" w:color="auto" w:fill="FFFFFF"/>
+        <w:spacing w:after="240" w:line="450" w:lineRule="atLeast"/>
+        <w:rPr>
+          <w:rFonts w:cstheme="minorHAnsi"/>
+        </w:rPr>
+      </w:pPr>
+      <w:r>
+        <w:rPr>
+          <w:rFonts w:cstheme="minorHAnsi"/>
+        </w:rPr>
+        <w:t xml:space="preserve">Ans- </w:t>
+      </w:r>
+      <w:r>
+        <w:rPr>
+          <w:rFonts w:cstheme="minorHAnsi"/>
+        </w:rPr>
+        <w:t xml:space="preserve">I automated around 200 </w:t>
+      </w:r>
+      <w:proofErr w:type="spellStart"/>
+      <w:r>
+        <w:rPr>
+          <w:rFonts w:cstheme="minorHAnsi"/>
+        </w:rPr>
+        <w:t>testsci</w:t>
+      </w:r>
+      <w:r>
+        <w:rPr>
+          <w:rFonts w:cstheme="minorHAnsi"/>
+        </w:rPr>
+        <w:t>r</w:t>
+      </w:r>
+      <w:r>
+        <w:rPr>
+          <w:rFonts w:cstheme="minorHAnsi"/>
+        </w:rPr>
+        <w:t>pt</w:t>
+      </w:r>
+      <w:proofErr w:type="spellEnd"/>
+      <w:r>
+        <w:rPr>
+          <w:rFonts w:cstheme="minorHAnsi"/>
+        </w:rPr>
+        <w:t xml:space="preserve"> roughly. Also</w:t>
+      </w:r>
+      <w:r>
+        <w:rPr>
+          <w:rFonts w:cstheme="minorHAnsi"/>
+        </w:rPr>
+        <w:t>,</w:t>
+      </w:r>
+      <w:r>
+        <w:rPr>
+          <w:rFonts w:cstheme="minorHAnsi"/>
+        </w:rPr>
+        <w:t xml:space="preserve"> we do have functional test scripts as we cannot automate any application entirely</w:t>
+      </w:r>
+      <w:r>
+        <w:rPr>
+          <w:rFonts w:cstheme="minorHAnsi"/>
+        </w:rPr>
+        <w:t>. Maximum automation we can do 60 to 70 percent.</w:t>
+      </w:r>
+      <w:r>
+        <w:rPr>
+          <w:rFonts w:cstheme="minorHAnsi"/>
+        </w:rPr>
+        <w:t xml:space="preserve"> To run them, we have done Jenkin configurations. We used to schedule the Jenkins jobs.</w:t>
+      </w:r>
+    </w:p>
+    <w:p>
+      <w:pPr>
+        <w:shd w:val="clear" w:color="auto" w:fill="FFFFFF"/>
+        <w:spacing w:after="240" w:line="450" w:lineRule="atLeast"/>
+        <w:rPr>
+          <w:rFonts w:cstheme="minorHAnsi"/>
+        </w:rPr>
+      </w:pPr>
+      <w:r>
+        <w:rPr>
+          <w:rFonts w:cstheme="minorHAnsi"/>
+        </w:rPr>
+        <w:t>73) Have you used Selenium GRID?</w:t>
+      </w:r>
+    </w:p>
+    <w:p>
+      <w:pPr>
+        <w:shd w:val="clear" w:color="auto" w:fill="FFFFFF"/>
+        <w:spacing w:after="240" w:line="450" w:lineRule="atLeast"/>
+        <w:rPr>
+          <w:rFonts w:cstheme="minorHAnsi"/>
+        </w:rPr>
+      </w:pPr>
+      <w:r>
+        <w:rPr>
+          <w:rFonts w:cstheme="minorHAnsi"/>
+        </w:rPr>
+        <w:t xml:space="preserve">Ans- We have installed multiple Jenkins jobs in multiple </w:t>
+      </w:r>
+      <w:proofErr w:type="gramStart"/>
+      <w:r>
+        <w:rPr>
+          <w:rFonts w:cstheme="minorHAnsi"/>
+        </w:rPr>
+        <w:t>VM’s</w:t>
+      </w:r>
+      <w:proofErr w:type="gramEnd"/>
+      <w:r>
+        <w:rPr>
+          <w:rFonts w:cstheme="minorHAnsi"/>
+        </w:rPr>
+        <w:t xml:space="preserve"> and we used to trigger the test</w:t>
+      </w:r>
+      <w:r>
+        <w:rPr>
+          <w:rFonts w:cstheme="minorHAnsi"/>
+        </w:rPr>
+        <w:t xml:space="preserve"> </w:t>
+      </w:r>
+      <w:r>
+        <w:rPr>
+          <w:rFonts w:cstheme="minorHAnsi"/>
+        </w:rPr>
+        <w:t>scripts in multiple VM’s. We have configured the email service so once our execution is done, it will send an email to the recipient or the stakeholders. We send them report of the execution.</w:t>
+      </w:r>
+      <w:r>
+        <w:rPr>
+          <w:rFonts w:cstheme="minorHAnsi"/>
+        </w:rPr>
+        <w:t xml:space="preserve"> </w:t>
+      </w:r>
+    </w:p>
+    <w:p>
+      <w:pPr>
+        <w:shd w:val="clear" w:color="auto" w:fill="FFFFFF"/>
+        <w:spacing w:after="240" w:line="450" w:lineRule="atLeast"/>
+        <w:rPr>
+          <w:rFonts w:cstheme="minorHAnsi"/>
+        </w:rPr>
+      </w:pPr>
+      <w:r>
+        <w:rPr>
+          <w:rFonts w:cstheme="minorHAnsi"/>
+        </w:rPr>
+        <w:t>74) Automation in agile?</w:t>
+      </w:r>
+    </w:p>
+    <w:p>
+      <w:pPr>
+        <w:shd w:val="clear" w:color="auto" w:fill="FFFFFF"/>
+        <w:spacing w:after="240" w:line="450" w:lineRule="atLeast"/>
+        <w:rPr>
+          <w:rFonts w:cstheme="minorHAnsi"/>
+        </w:rPr>
+      </w:pPr>
+      <w:r>
+        <w:rPr>
+          <w:rFonts w:cstheme="minorHAnsi"/>
+        </w:rPr>
+        <w:t xml:space="preserve">Ans- </w:t>
+      </w:r>
+      <w:r>
+        <w:rPr>
+          <w:rFonts w:cstheme="minorHAnsi"/>
+        </w:rPr>
+        <w:t xml:space="preserve">Agile is the process of your organization how they want to deliver the product to the market. It will differ from one company to another. Let’s say we need to deliver 40 stories or features in build 1507 of product. So, we divided these 40 stories into 4 sprints of 2 weeks where </w:t>
+      </w:r>
+      <w:r>
+        <w:rPr>
+          <w:rFonts w:cstheme="minorHAnsi"/>
+        </w:rPr>
+        <w:t xml:space="preserve">in sprint 1, we have planned </w:t>
+      </w:r>
+      <w:proofErr w:type="gramStart"/>
+      <w:r>
+        <w:rPr>
+          <w:rFonts w:cstheme="minorHAnsi"/>
+        </w:rPr>
+        <w:t xml:space="preserve">for </w:t>
+      </w:r>
+      <w:r>
+        <w:rPr>
+          <w:rFonts w:cstheme="minorHAnsi"/>
+        </w:rPr>
+        <w:t xml:space="preserve"> 10</w:t>
+      </w:r>
+      <w:proofErr w:type="gramEnd"/>
+      <w:r>
+        <w:rPr>
+          <w:rFonts w:cstheme="minorHAnsi"/>
+        </w:rPr>
+        <w:t xml:space="preserve"> features</w:t>
+      </w:r>
+      <w:r>
+        <w:rPr>
+          <w:rFonts w:cstheme="minorHAnsi"/>
+        </w:rPr>
+        <w:t>. In agile we have small scrum team which are responsible for designing and delivering the product to the market. Let’s say in one sprint we have 5 team members, out of them 3 are dev and 2 are QE.</w:t>
+      </w:r>
+      <w:r>
+        <w:rPr>
+          <w:rFonts w:cstheme="minorHAnsi"/>
+        </w:rPr>
+        <w:t xml:space="preserve"> The moment when they deliver the stories to the QE members in the sprint 1 which is of 2 weeks. These QE members first will do functional testing, write and test the functional scenarios. And once the functional is done, he will do the automation in the same sprint for that feature. </w:t>
+      </w:r>
+      <w:r>
+        <w:rPr>
+          <w:rFonts w:cstheme="minorHAnsi"/>
+        </w:rPr>
+        <w:t xml:space="preserve">While doing the functional testing, QE might get some issues which they report instantly and in some </w:t>
+      </w:r>
+      <w:proofErr w:type="gramStart"/>
+      <w:r>
+        <w:rPr>
+          <w:rFonts w:cstheme="minorHAnsi"/>
+        </w:rPr>
+        <w:t>time,  it</w:t>
+      </w:r>
+      <w:proofErr w:type="gramEnd"/>
+      <w:r>
+        <w:rPr>
+          <w:rFonts w:cstheme="minorHAnsi"/>
+        </w:rPr>
+        <w:t xml:space="preserve"> will get fixed by the dev team. This process continues in this sprint.</w:t>
+      </w:r>
+    </w:p>
+    <w:p>
+      <w:pPr>
+        <w:shd w:val="clear" w:color="auto" w:fill="FFFFFF"/>
+        <w:spacing w:after="240" w:line="450" w:lineRule="atLeast"/>
+        <w:rPr>
+          <w:rFonts w:cstheme="minorHAnsi"/>
+        </w:rPr>
+      </w:pPr>
+      <w:r>
+        <w:rPr>
+          <w:rFonts w:cstheme="minorHAnsi"/>
+        </w:rPr>
+        <w:t xml:space="preserve"> In some of scenarios, we do performance testing</w:t>
+      </w:r>
+      <w:r>
+        <w:rPr>
+          <w:rFonts w:cstheme="minorHAnsi"/>
+        </w:rPr>
+        <w:t xml:space="preserve"> based on the requirement and features</w:t>
+      </w:r>
+      <w:r>
+        <w:rPr>
+          <w:rFonts w:cstheme="minorHAnsi"/>
+        </w:rPr>
+        <w:t>. In sprint 1, we have planned 10 stories, out of them 8 are finished and 2 are backlogs which will carry forward to next sprint 2.</w:t>
+      </w:r>
+      <w:r>
+        <w:rPr>
+          <w:rFonts w:cstheme="minorHAnsi"/>
+        </w:rPr>
+        <w:t xml:space="preserve"> In sprint 2, we have planned for 15 stories </w:t>
+      </w:r>
+      <w:proofErr w:type="gramStart"/>
+      <w:r>
+        <w:rPr>
+          <w:rFonts w:cstheme="minorHAnsi"/>
+        </w:rPr>
+        <w:t>and also</w:t>
+      </w:r>
+      <w:proofErr w:type="gramEnd"/>
+      <w:r>
+        <w:rPr>
+          <w:rFonts w:cstheme="minorHAnsi"/>
+        </w:rPr>
+        <w:t xml:space="preserve"> get 2 backlogs from last sprint. In sprint 2, QE’s are not going to test what has been designed in sprint 1. Their priority is whatever is designed and developed in sprint 2, should works fine and automation is ready, performance if requires, should be done. </w:t>
+      </w:r>
+      <w:proofErr w:type="gramStart"/>
+      <w:r>
+        <w:rPr>
+          <w:rFonts w:cstheme="minorHAnsi"/>
+        </w:rPr>
+        <w:t>Lets</w:t>
+      </w:r>
+      <w:proofErr w:type="gramEnd"/>
+      <w:r>
+        <w:rPr>
+          <w:rFonts w:cstheme="minorHAnsi"/>
+        </w:rPr>
+        <w:t xml:space="preserve"> say we have finished all 17 stories in sprint 2. There </w:t>
+      </w:r>
+      <w:proofErr w:type="gramStart"/>
+      <w:r>
+        <w:rPr>
+          <w:rFonts w:cstheme="minorHAnsi"/>
+        </w:rPr>
+        <w:t>is</w:t>
+      </w:r>
+      <w:proofErr w:type="gramEnd"/>
+      <w:r>
+        <w:rPr>
+          <w:rFonts w:cstheme="minorHAnsi"/>
+        </w:rPr>
+        <w:t xml:space="preserve"> no backlogs here</w:t>
+      </w:r>
+    </w:p>
+    <w:p>
+      <w:pPr>
+        <w:shd w:val="clear" w:color="auto" w:fill="FFFFFF"/>
+        <w:spacing w:after="240" w:line="450" w:lineRule="atLeast"/>
+        <w:rPr>
+          <w:rFonts w:cstheme="minorHAnsi"/>
+        </w:rPr>
+      </w:pPr>
+      <w:r>
+        <w:rPr>
+          <w:rFonts w:cstheme="minorHAnsi"/>
+        </w:rPr>
+        <w:lastRenderedPageBreak/>
+        <w:t xml:space="preserve">Now in sprint 3, we have planned for remaining 15 stories.  </w:t>
+      </w:r>
+      <w:proofErr w:type="gramStart"/>
+      <w:r>
+        <w:rPr>
+          <w:rFonts w:cstheme="minorHAnsi"/>
+        </w:rPr>
+        <w:t>Again</w:t>
+      </w:r>
+      <w:proofErr w:type="gramEnd"/>
+      <w:r>
+        <w:rPr>
+          <w:rFonts w:cstheme="minorHAnsi"/>
+        </w:rPr>
+        <w:t xml:space="preserve"> QE’s will do functional testing, automation and performance of sprint 3 features, will not touch the features from sprint 1 and sprint 2 here as they has been tested in the respective sprints. One stories can have multiple stories.</w:t>
+      </w:r>
+    </w:p>
+    <w:p>
+      <w:pPr>
+        <w:shd w:val="clear" w:color="auto" w:fill="FFFFFF"/>
+        <w:spacing w:after="240" w:line="450" w:lineRule="atLeast"/>
+        <w:rPr>
+          <w:rFonts w:cstheme="minorHAnsi"/>
+        </w:rPr>
+      </w:pPr>
+      <w:r>
+        <w:rPr>
+          <w:rFonts w:cstheme="minorHAnsi"/>
+        </w:rPr>
+        <w:t xml:space="preserve">In sprint 4, there is no new development, here the role of all engineers is to make sure that all the features which are designed in sprint 1, 2 and 3 are as per the requirements, it should be tested  and bug free, should be working based on input which has  come as a part of requirement. We are going to execute all automation </w:t>
+      </w:r>
+      <w:proofErr w:type="spellStart"/>
+      <w:r>
+        <w:rPr>
+          <w:rFonts w:cstheme="minorHAnsi"/>
+        </w:rPr>
+        <w:t>testscripts</w:t>
+      </w:r>
+      <w:proofErr w:type="spellEnd"/>
+      <w:r>
+        <w:rPr>
+          <w:rFonts w:cstheme="minorHAnsi"/>
+        </w:rPr>
+        <w:t xml:space="preserve"> which we have designed in sprint 1, 2 and 3. Here is performance is mandatory </w:t>
+      </w:r>
+      <w:r>
+        <w:rPr>
+          <w:rFonts w:cstheme="minorHAnsi"/>
+        </w:rPr>
+        <w:t xml:space="preserve">as we have integrated all the features, mainly we skip performance testing in sprint 1,2 and </w:t>
+      </w:r>
+      <w:proofErr w:type="gramStart"/>
+      <w:r>
+        <w:rPr>
+          <w:rFonts w:cstheme="minorHAnsi"/>
+        </w:rPr>
+        <w:t xml:space="preserve">3, </w:t>
+      </w:r>
+      <w:r>
+        <w:rPr>
+          <w:rFonts w:cstheme="minorHAnsi"/>
+        </w:rPr>
+        <w:t>and</w:t>
+      </w:r>
+      <w:proofErr w:type="gramEnd"/>
+      <w:r>
+        <w:rPr>
+          <w:rFonts w:cstheme="minorHAnsi"/>
+        </w:rPr>
+        <w:t xml:space="preserve"> do it in sprint 4. In sprint 4, we are doing the regression via running our automation suite. No functional testing will be done in this phase.  Whatever bugs you get, you will report to the dev team and they will fix it and give back to you. Again you re test.</w:t>
+      </w:r>
+    </w:p>
+    <w:p>
+      <w:pPr>
+        <w:shd w:val="clear" w:color="auto" w:fill="FFFFFF"/>
+        <w:spacing w:after="240" w:line="450" w:lineRule="atLeast"/>
+        <w:rPr>
+          <w:rFonts w:cstheme="minorHAnsi"/>
+        </w:rPr>
+      </w:pPr>
+      <w:r>
+        <w:rPr>
+          <w:rFonts w:cstheme="minorHAnsi"/>
+        </w:rPr>
+        <w:t xml:space="preserve">Now what happens and it happens most of time, you could not </w:t>
+      </w:r>
+      <w:proofErr w:type="gramStart"/>
+      <w:r>
+        <w:rPr>
+          <w:rFonts w:cstheme="minorHAnsi"/>
+        </w:rPr>
+        <w:t>finished</w:t>
+      </w:r>
+      <w:proofErr w:type="gramEnd"/>
+      <w:r>
+        <w:rPr>
+          <w:rFonts w:cstheme="minorHAnsi"/>
+        </w:rPr>
+        <w:t xml:space="preserve"> all 40 stories which you have planned for build 1507, you are able to finish only 35 stories after sprint 4, so remaining 5 stories will be your backlog and will go in next build 1508</w:t>
+      </w:r>
+    </w:p>
+    <w:p>
+      <w:pPr>
+        <w:shd w:val="clear" w:color="auto" w:fill="FFFFFF"/>
+        <w:spacing w:after="240" w:line="450" w:lineRule="atLeast"/>
+        <w:rPr>
+          <w:rFonts w:cstheme="minorHAnsi"/>
+        </w:rPr>
+      </w:pPr>
+      <w:r>
+        <w:rPr>
+          <w:rFonts w:cstheme="minorHAnsi"/>
+        </w:rPr>
+        <w:t xml:space="preserve">Sometime people called sprint 1 as feature freeze-1 (FF1), sprint 2 as FF2, sprint 3 as FF3 and sprint 4 as code freeze (CF). Some companies called- sprint 1 as </w:t>
+      </w:r>
+      <w:proofErr w:type="gramStart"/>
+      <w:r>
+        <w:rPr>
+          <w:rFonts w:cstheme="minorHAnsi"/>
+        </w:rPr>
+        <w:t>1507.1 ,</w:t>
+      </w:r>
+      <w:proofErr w:type="gramEnd"/>
+      <w:r>
+        <w:rPr>
+          <w:rFonts w:cstheme="minorHAnsi"/>
+        </w:rPr>
+        <w:t xml:space="preserve"> sprint 2 as 1507.2 , sprint 3 as 1507.3 and CF as 1507.4</w:t>
+      </w:r>
+      <w:r>
+        <w:rPr>
+          <w:rFonts w:cstheme="minorHAnsi"/>
+        </w:rPr>
+        <w:t xml:space="preserve">. </w:t>
+      </w:r>
+      <w:proofErr w:type="gramStart"/>
+      <w:r>
+        <w:rPr>
+          <w:rFonts w:cstheme="minorHAnsi"/>
+        </w:rPr>
+        <w:t>So</w:t>
+      </w:r>
+      <w:proofErr w:type="gramEnd"/>
+      <w:r>
+        <w:rPr>
+          <w:rFonts w:cstheme="minorHAnsi"/>
+        </w:rPr>
+        <w:t xml:space="preserve"> it depends on the company how they manage this.</w:t>
+      </w:r>
+    </w:p>
+    <w:p>
+      <w:pPr>
+        <w:shd w:val="clear" w:color="auto" w:fill="FFFFFF"/>
+        <w:spacing w:after="240" w:line="450" w:lineRule="atLeast"/>
+        <w:rPr>
+          <w:rFonts w:cstheme="minorHAnsi"/>
+        </w:rPr>
+      </w:pPr>
+      <w:r>
+        <w:rPr>
+          <w:rFonts w:cstheme="minorHAnsi"/>
+        </w:rPr>
+        <w:t>Now sometime what happens, there will be backlog from the automation side. Let’s say you have 10 stories in sprint 1, you have tested all of them functionally but couldn’t have done the automation for all</w:t>
+      </w:r>
+    </w:p>
+    <w:p>
+      <w:pPr>
+        <w:shd w:val="clear" w:color="auto" w:fill="FFFFFF"/>
+        <w:spacing w:after="240" w:line="450" w:lineRule="atLeast"/>
+        <w:rPr>
+          <w:rFonts w:cstheme="minorHAnsi"/>
+        </w:rPr>
+      </w:pPr>
+      <w:r>
+        <w:rPr>
+          <w:rFonts w:cstheme="minorHAnsi"/>
+        </w:rPr>
+        <w:t xml:space="preserve">10 stories so those stories will go as backlog automation to next sprint 2. If it couldn’t </w:t>
+      </w:r>
+      <w:r>
+        <w:rPr>
+          <w:rFonts w:cstheme="minorHAnsi"/>
+        </w:rPr>
+        <w:t>finish here also</w:t>
+      </w:r>
+      <w:r>
+        <w:rPr>
+          <w:rFonts w:cstheme="minorHAnsi"/>
+        </w:rPr>
+        <w:t>, then they will shift to sprint 3 but you need to justify in retrospect meeting so that we should not repeat the same in the release 1508.</w:t>
+      </w:r>
+    </w:p>
+    <w:p>
+      <w:pPr>
+        <w:shd w:val="clear" w:color="auto" w:fill="FFFFFF"/>
+        <w:spacing w:after="240" w:line="450" w:lineRule="atLeast"/>
+        <w:rPr>
+          <w:rFonts w:cstheme="minorHAnsi"/>
+        </w:rPr>
+      </w:pPr>
+      <w:r>
+        <w:rPr>
+          <w:rFonts w:cstheme="minorHAnsi"/>
+        </w:rPr>
+        <w:t>1 story/features can have multiple task. It</w:t>
+      </w:r>
+      <w:r>
+        <w:rPr>
+          <w:rFonts w:cstheme="minorHAnsi"/>
+        </w:rPr>
+        <w:t>’</w:t>
+      </w:r>
+      <w:r>
+        <w:rPr>
+          <w:rFonts w:cstheme="minorHAnsi"/>
+        </w:rPr>
+        <w:t>s up</w:t>
+      </w:r>
+      <w:r>
+        <w:rPr>
+          <w:rFonts w:cstheme="minorHAnsi"/>
+        </w:rPr>
+        <w:t xml:space="preserve"> </w:t>
+      </w:r>
+      <w:r>
+        <w:rPr>
+          <w:rFonts w:cstheme="minorHAnsi"/>
+        </w:rPr>
+        <w:t xml:space="preserve">to your scrum team to decide how many </w:t>
+      </w:r>
+      <w:r>
+        <w:rPr>
+          <w:rFonts w:cstheme="minorHAnsi"/>
+        </w:rPr>
+        <w:t>tasks</w:t>
+      </w:r>
+      <w:r>
+        <w:rPr>
+          <w:rFonts w:cstheme="minorHAnsi"/>
+        </w:rPr>
+        <w:t xml:space="preserve"> they </w:t>
+      </w:r>
+      <w:proofErr w:type="gramStart"/>
+      <w:r>
+        <w:rPr>
+          <w:rFonts w:cstheme="minorHAnsi"/>
+        </w:rPr>
+        <w:t>have to</w:t>
+      </w:r>
+      <w:proofErr w:type="gramEnd"/>
+      <w:r>
+        <w:rPr>
+          <w:rFonts w:cstheme="minorHAnsi"/>
+        </w:rPr>
+        <w:t xml:space="preserve"> create for each story</w:t>
+      </w:r>
+      <w:r>
+        <w:rPr>
+          <w:rFonts w:cstheme="minorHAnsi"/>
+        </w:rPr>
+        <w:t xml:space="preserve">. It’s sprint planning which is done by scrum master or scrum members (mostly- all those 5 members which are involved in developing and testing the features in sprints)- How many </w:t>
+      </w:r>
+      <w:r>
+        <w:rPr>
+          <w:rFonts w:cstheme="minorHAnsi"/>
+        </w:rPr>
+        <w:lastRenderedPageBreak/>
+        <w:t xml:space="preserve">stories we need to consider in each </w:t>
+      </w:r>
+      <w:r>
+        <w:rPr>
+          <w:rFonts w:cstheme="minorHAnsi"/>
+        </w:rPr>
+        <w:t>sprint</w:t>
+      </w:r>
       <w:bookmarkStart w:id="0" w:name="_GoBack"/>
       <w:bookmarkEnd w:id="0"/>
       <w:r>
         <w:rPr>
           <w:rFonts w:cstheme="minorHAnsi"/>
         </w:rPr>
-        <w:t xml:space="preserve">have done better? And based on the feedback from this, we can enhance the second release. In every release, we do that. Your scrum master </w:t>
-      </w:r>
-      <w:r>
-        <w:rPr>
-          <w:rFonts w:cstheme="minorHAnsi"/>
-        </w:rPr>
-        <w:lastRenderedPageBreak/>
-        <w:t xml:space="preserve">will driver this meeting and he will go through the feature which was designed, developed and delivered. </w:t>
-      </w:r>
-    </w:p>
-    <w:p>
-      <w:pPr>
-        <w:shd w:val="clear" w:color="auto" w:fill="FFFFFF"/>
-        <w:spacing w:after="240" w:line="450" w:lineRule="atLeast"/>
-        <w:rPr>
-          <w:rFonts w:cstheme="minorHAnsi"/>
-        </w:rPr>
-      </w:pPr>
-      <w:r>
-        <w:rPr>
-          <w:rFonts w:cstheme="minorHAnsi"/>
-        </w:rPr>
-        <w:t xml:space="preserve">And he will go through those features which was designed but not developed or not even designed itself and he will try to make a point like why it has been missed out? Whether we have over estimated or whether the time was not </w:t>
-      </w:r>
-      <w:r>
-        <w:rPr>
-          <w:rFonts w:cstheme="minorHAnsi"/>
-        </w:rPr>
-        <w:t>enough</w:t>
-      </w:r>
-      <w:r>
-        <w:rPr>
-          <w:rFonts w:cstheme="minorHAnsi"/>
-        </w:rPr>
-        <w:t xml:space="preserve"> or whether the team is lagging? And based on that retrospect point, he will talk to some other resources or in next release we will not plan the feature which we cannot fulfill. </w:t>
-      </w:r>
-      <w:r>
-        <w:rPr>
-          <w:rFonts w:cstheme="minorHAnsi"/>
-        </w:rPr>
-        <w:t xml:space="preserve">Generally, we don’t want to keep the backlog as clearing backlog in IT companies is very tough, it will keep on grow. </w:t>
-      </w:r>
-    </w:p>
-    <w:p>
-      <w:pPr>
-        <w:shd w:val="clear" w:color="auto" w:fill="FFFFFF"/>
-        <w:spacing w:after="240" w:line="450" w:lineRule="atLeast"/>
-        <w:rPr>
-          <w:rFonts w:cstheme="minorHAnsi"/>
-        </w:rPr>
-      </w:pPr>
-      <w:r>
-        <w:rPr>
-          <w:rFonts w:cstheme="minorHAnsi"/>
-        </w:rPr>
-        <w:t>The burndown chart is very important</w:t>
-      </w:r>
-      <w:r>
-        <w:rPr>
-          <w:rFonts w:cstheme="minorHAnsi"/>
-        </w:rPr>
-        <w:t xml:space="preserve"> as it will tell when you have planned the feature, when you have started developing it and when you have finished. Sometimes what happens, the sprint cycle is of 2 weeks, you don’t do anything for 1</w:t>
-      </w:r>
-      <w:r>
-        <w:rPr>
-          <w:rFonts w:cstheme="minorHAnsi"/>
-          <w:vertAlign w:val="superscript"/>
-        </w:rPr>
-        <w:t>st</w:t>
-      </w:r>
-      <w:r>
-        <w:rPr>
-          <w:rFonts w:cstheme="minorHAnsi"/>
-        </w:rPr>
-        <w:t xml:space="preserve"> week while in 2</w:t>
-      </w:r>
-      <w:r>
-        <w:rPr>
-          <w:rFonts w:cstheme="minorHAnsi"/>
-          <w:vertAlign w:val="superscript"/>
-        </w:rPr>
-        <w:t>nd</w:t>
-      </w:r>
-      <w:r>
-        <w:rPr>
-          <w:rFonts w:cstheme="minorHAnsi"/>
-        </w:rPr>
-        <w:t xml:space="preserve"> week, you did all feature, you coded, and you delivered to the QE team and now QE team has no time so this everything will get caught in bundle chart. And the management will </w:t>
-      </w:r>
-      <w:proofErr w:type="gramStart"/>
-      <w:r>
-        <w:rPr>
-          <w:rFonts w:cstheme="minorHAnsi"/>
-        </w:rPr>
-        <w:t>look into</w:t>
-      </w:r>
-      <w:proofErr w:type="gramEnd"/>
-      <w:r>
-        <w:rPr>
-          <w:rFonts w:cstheme="minorHAnsi"/>
-        </w:rPr>
-        <w:t xml:space="preserve"> that.</w:t>
-      </w:r>
-    </w:p>
-    <w:p>
-      <w:pPr>
-        <w:shd w:val="clear" w:color="auto" w:fill="FFFFFF"/>
-        <w:spacing w:after="240" w:line="450" w:lineRule="atLeast"/>
-        <w:rPr>
-          <w:rFonts w:cstheme="minorHAnsi"/>
-        </w:rPr>
-      </w:pPr>
-      <w:r>
-        <w:rPr>
-          <w:rFonts w:cstheme="minorHAnsi"/>
-        </w:rPr>
-        <w:t xml:space="preserve"> </w:t>
-      </w:r>
-    </w:p>
-    <w:p>
-      <w:pPr>
-        <w:shd w:val="clear" w:color="auto" w:fill="FFFFFF"/>
-        <w:spacing w:after="240" w:line="450" w:lineRule="atLeast"/>
-        <w:rPr>
-          <w:rFonts w:cstheme="minorHAnsi"/>
-        </w:rPr>
-      </w:pPr>
-      <w:r>
-        <w:rPr>
-          <w:rFonts w:cstheme="minorHAnsi"/>
-        </w:rPr>
-        <w:t xml:space="preserve"> </w:t>
-      </w:r>
-    </w:p>
-    <w:p>
-      <w:pPr>
-        <w:shd w:val="clear" w:color="auto" w:fill="FFFFFF"/>
-        <w:spacing w:after="240" w:line="450" w:lineRule="atLeast"/>
-        <w:ind w:left="360"/>
-        <w:rPr>
-          <w:rFonts w:cstheme="minorHAnsi"/>
-        </w:rPr>
-      </w:pPr>
-    </w:p>
-    <w:p>
-      <w:pPr>
-        <w:shd w:val="clear" w:color="auto" w:fill="FFFFFF"/>
-        <w:spacing w:after="240" w:line="450" w:lineRule="atLeast"/>
-        <w:ind w:left="360"/>
-        <w:rPr>
-          <w:rFonts w:cstheme="minorHAnsi"/>
-        </w:rPr>
-      </w:pPr>
-    </w:p>
-    <w:p>
-      <w:pPr>
-        <w:shd w:val="clear" w:color="auto" w:fill="FFFFFF"/>
-        <w:spacing w:after="240" w:line="450" w:lineRule="atLeast"/>
-        <w:ind w:left="360"/>
-        <w:rPr>
-          <w:rFonts w:cstheme="minorHAnsi"/>
-        </w:rPr>
-      </w:pPr>
-    </w:p>
-    <w:p>
-      <w:pPr>
-        <w:shd w:val="clear" w:color="auto" w:fill="FFFFFF"/>
-        <w:spacing w:after="240" w:line="450" w:lineRule="atLeast"/>
-        <w:ind w:left="360"/>
-        <w:rPr>
-          <w:rFonts w:cstheme="minorHAnsi"/>
-        </w:rPr>
-      </w:pPr>
-    </w:p>
-    <w:p>
-      <w:pPr>
-        <w:shd w:val="clear" w:color="auto" w:fill="FFFFFF"/>
-        <w:spacing w:after="240" w:line="450" w:lineRule="atLeast"/>
-        <w:ind w:left="360"/>
-        <w:rPr>
-          <w:rFonts w:cstheme="minorHAnsi"/>
-        </w:rPr>
-      </w:pPr>
-    </w:p>
-    <w:p>
-      <w:pPr>
-        <w:shd w:val="clear" w:color="auto" w:fill="FFFFFF"/>
-        <w:spacing w:after="240" w:line="450" w:lineRule="atLeast"/>
-        <w:rPr>
-          <w:rFonts w:cstheme="minorHAnsi"/>
-        </w:rPr>
-      </w:pPr>
-    </w:p>
-    <w:p>
-      <w:pPr>
-        <w:shd w:val="clear" w:color="auto" w:fill="FFFFFF"/>
-        <w:spacing w:after="240" w:line="450" w:lineRule="atLeast"/>
-        <w:ind w:left="360"/>
-        <w:rPr>
-          <w:rFonts w:cstheme="minorHAnsi"/>
-        </w:rPr>
-      </w:pPr>
-    </w:p>
-    <w:p>
-      <w:pPr>
-        <w:shd w:val="clear" w:color="auto" w:fill="FFFFFF"/>
-        <w:spacing w:after="240" w:line="450" w:lineRule="atLeast"/>
-        <w:ind w:left="720"/>
-        <w:rPr>
-          <w:rFonts w:cstheme="minorHAnsi"/>
-        </w:rPr>
-      </w:pPr>
+        <w:t xml:space="preserve">, what happens when there is a backlogs, what happens when we could not achieve the targeted plans. </w:t>
+      </w:r>
     </w:p>
     <w:p>
       <w:pPr>
@@ -23091,7 +23757,7 @@
 </file>
 
 <file path=customXml/itemProps1.xml><?xml version="1.0" encoding="utf-8"?>
-<ds:datastoreItem xmlns:ds="http://schemas.openxmlformats.org/officeDocument/2006/customXml" ds:itemID="{E5BF6FE0-7423-4568-B5B3-9ADB6D370A8D}">
+<ds:datastoreItem xmlns:ds="http://schemas.openxmlformats.org/officeDocument/2006/customXml" ds:itemID="{D462D729-7FCF-4B2D-AB99-02D1DD206A81}">
   <ds:schemaRefs>
     <ds:schemaRef ds:uri="http://schemas.openxmlformats.org/officeDocument/2006/bibliography"/>
   </ds:schemaRefs>

</xml_diff>